<commit_message>
UPDATE stories per la demo del 6 Dicembre
</commit_message>
<xml_diff>
--- a/ListaStorie.docx
+++ b/ListaStorie.docx
@@ -18,6 +18,27 @@
     <w:p>
       <w:pPr>
         <w:pStyle w:val="Paragrafoelenco"/>
+        <w:pBdr>
+          <w:bottom w:val="single" w:sz="12" w:space="1" w:color="auto"/>
+        </w:pBdr>
+      </w:pPr>
+      <w:r>
+        <w:t xml:space="preserve">Secondo sprint </w:t>
+      </w:r>
+    </w:p>
+    <w:p>
+      <w:pPr>
+        <w:pStyle w:val="Paragrafoelenco"/>
+        <w:rPr>
+          <w:rFonts w:ascii="Arial" w:hAnsi="Arial" w:cs="Arial"/>
+          <w:sz w:val="16"/>
+          <w:szCs w:val="16"/>
+        </w:rPr>
+      </w:pPr>
+    </w:p>
+    <w:p>
+      <w:pPr>
+        <w:pStyle w:val="Paragrafoelenco"/>
         <w:numPr>
           <w:ilvl w:val="0"/>
           <w:numId w:val="5"/>
@@ -32,6 +53,7 @@
         <w:rPr>
           <w:rFonts w:ascii="Arial" w:hAnsi="Arial" w:cs="Arial"/>
           <w:b/>
+          <w:color w:val="FF0000"/>
         </w:rPr>
         <w:t>PROFILO PERSONALE</w:t>
       </w:r>
@@ -39,6 +61,7 @@
         <w:rPr>
           <w:rFonts w:ascii="Arial" w:hAnsi="Arial" w:cs="Arial"/>
           <w:b/>
+          <w:color w:val="FF0000"/>
         </w:rPr>
         <w:br/>
       </w:r>
@@ -230,230 +253,6 @@
           <w:b/>
           <w:color w:val="FF0000"/>
         </w:rPr>
-        <w:t>Esperienza PWA</w:t>
-      </w:r>
-      <w:r>
-        <w:rPr>
-          <w:rFonts w:ascii="Arial" w:hAnsi="Arial" w:cs="Arial"/>
-          <w:b/>
-          <w:color w:val="FF0000"/>
-        </w:rPr>
-        <w:br/>
-      </w:r>
-      <w:r>
-        <w:rPr>
-          <w:rFonts w:ascii="Arial" w:hAnsi="Arial" w:cs="Arial"/>
-          <w:sz w:val="16"/>
-          <w:szCs w:val="16"/>
-          <w:u w:val="single"/>
-        </w:rPr>
-        <w:t>Titolo</w:t>
-      </w:r>
-      <w:r>
-        <w:rPr>
-          <w:rFonts w:ascii="Arial" w:hAnsi="Arial" w:cs="Arial"/>
-          <w:sz w:val="16"/>
-          <w:szCs w:val="16"/>
-        </w:rPr>
-        <w:t xml:space="preserve">: Come </w:t>
-      </w:r>
-      <w:r>
-        <w:rPr>
-          <w:rFonts w:ascii="Arial" w:hAnsi="Arial" w:cs="Arial"/>
-          <w:sz w:val="16"/>
-          <w:szCs w:val="16"/>
-        </w:rPr>
-        <w:t>sviluppatore</w:t>
-      </w:r>
-      <w:r>
-        <w:rPr>
-          <w:rFonts w:ascii="Arial" w:hAnsi="Arial" w:cs="Arial"/>
-          <w:sz w:val="16"/>
-          <w:szCs w:val="16"/>
-        </w:rPr>
-        <w:t xml:space="preserve">, voglio </w:t>
-      </w:r>
-      <w:r>
-        <w:rPr>
-          <w:rFonts w:ascii="Arial" w:hAnsi="Arial" w:cs="Arial"/>
-          <w:sz w:val="16"/>
-          <w:szCs w:val="16"/>
-        </w:rPr>
-        <w:t>fornire all’utente un’esperienza simile a quella dell’utilizzo di una app</w:t>
-      </w:r>
-      <w:r>
-        <w:rPr>
-          <w:rFonts w:ascii="Arial" w:hAnsi="Arial" w:cs="Arial"/>
-          <w:sz w:val="16"/>
-          <w:szCs w:val="16"/>
-        </w:rPr>
-        <w:t>.</w:t>
-      </w:r>
-    </w:p>
-    <w:p>
-      <w:pPr>
-        <w:pStyle w:val="Paragrafoelenco"/>
-        <w:rPr>
-          <w:rFonts w:ascii="Arial" w:hAnsi="Arial" w:cs="Arial"/>
-          <w:sz w:val="16"/>
-          <w:szCs w:val="16"/>
-        </w:rPr>
-      </w:pPr>
-      <w:r>
-        <w:rPr>
-          <w:rFonts w:ascii="Arial" w:hAnsi="Arial" w:cs="Arial"/>
-          <w:sz w:val="16"/>
-          <w:szCs w:val="16"/>
-          <w:u w:val="single"/>
-        </w:rPr>
-        <w:t>Dimostrazione</w:t>
-      </w:r>
-      <w:r>
-        <w:rPr>
-          <w:rFonts w:ascii="Arial" w:hAnsi="Arial" w:cs="Arial"/>
-          <w:sz w:val="16"/>
-          <w:szCs w:val="16"/>
-        </w:rPr>
-        <w:t xml:space="preserve">: </w:t>
-      </w:r>
-      <w:r>
-        <w:rPr>
-          <w:rFonts w:ascii="Arial" w:hAnsi="Arial" w:cs="Arial"/>
-          <w:sz w:val="16"/>
-          <w:szCs w:val="16"/>
-        </w:rPr>
-        <w:t>facendo aggiungi ad home l’utente può usare il sito come se fosse un’</w:t>
-      </w:r>
-      <w:proofErr w:type="spellStart"/>
-      <w:r>
-        <w:rPr>
-          <w:rFonts w:ascii="Arial" w:hAnsi="Arial" w:cs="Arial"/>
-          <w:sz w:val="16"/>
-          <w:szCs w:val="16"/>
-        </w:rPr>
-        <w:t>app</w:t>
-      </w:r>
-      <w:proofErr w:type="spellEnd"/>
-      <w:r>
-        <w:rPr>
-          <w:rFonts w:ascii="Arial" w:hAnsi="Arial" w:cs="Arial"/>
-          <w:sz w:val="16"/>
-          <w:szCs w:val="16"/>
-        </w:rPr>
-        <w:t xml:space="preserve"> (</w:t>
-      </w:r>
-      <w:proofErr w:type="spellStart"/>
-      <w:r>
-        <w:rPr>
-          <w:rFonts w:ascii="Arial" w:hAnsi="Arial" w:cs="Arial"/>
-          <w:sz w:val="16"/>
-          <w:szCs w:val="16"/>
-        </w:rPr>
-        <w:t>caching</w:t>
-      </w:r>
-      <w:proofErr w:type="spellEnd"/>
-      <w:r>
-        <w:rPr>
-          <w:rFonts w:ascii="Arial" w:hAnsi="Arial" w:cs="Arial"/>
-          <w:sz w:val="16"/>
-          <w:szCs w:val="16"/>
-        </w:rPr>
-        <w:t xml:space="preserve">, assenza della barra degli indirizzi, </w:t>
-      </w:r>
-      <w:proofErr w:type="spellStart"/>
-      <w:r>
-        <w:rPr>
-          <w:rFonts w:ascii="Arial" w:hAnsi="Arial" w:cs="Arial"/>
-          <w:sz w:val="16"/>
-          <w:szCs w:val="16"/>
-        </w:rPr>
-        <w:t>spashscreen</w:t>
-      </w:r>
-      <w:proofErr w:type="spellEnd"/>
-      <w:r>
-        <w:rPr>
-          <w:rFonts w:ascii="Arial" w:hAnsi="Arial" w:cs="Arial"/>
-          <w:sz w:val="16"/>
-          <w:szCs w:val="16"/>
-        </w:rPr>
-        <w:t>)</w:t>
-      </w:r>
-    </w:p>
-    <w:p>
-      <w:pPr>
-        <w:pStyle w:val="Paragrafoelenco"/>
-        <w:rPr>
-          <w:rFonts w:ascii="Arial" w:hAnsi="Arial" w:cs="Arial"/>
-          <w:sz w:val="16"/>
-          <w:szCs w:val="16"/>
-        </w:rPr>
-      </w:pPr>
-      <w:r>
-        <w:rPr>
-          <w:rFonts w:ascii="Arial" w:hAnsi="Arial" w:cs="Arial"/>
-          <w:sz w:val="16"/>
-          <w:szCs w:val="16"/>
-          <w:u w:val="single"/>
-        </w:rPr>
-        <w:t>Punti</w:t>
-      </w:r>
-      <w:r>
-        <w:rPr>
-          <w:rFonts w:ascii="Arial" w:hAnsi="Arial" w:cs="Arial"/>
-          <w:sz w:val="16"/>
-          <w:szCs w:val="16"/>
-        </w:rPr>
-        <w:t>: 4</w:t>
-      </w:r>
-    </w:p>
-    <w:p>
-      <w:pPr>
-        <w:pStyle w:val="Paragrafoelenco"/>
-        <w:rPr>
-          <w:rFonts w:ascii="Arial" w:hAnsi="Arial" w:cs="Arial"/>
-          <w:sz w:val="16"/>
-          <w:szCs w:val="16"/>
-        </w:rPr>
-      </w:pPr>
-      <w:proofErr w:type="spellStart"/>
-      <w:r>
-        <w:rPr>
-          <w:rFonts w:ascii="Arial" w:hAnsi="Arial" w:cs="Arial"/>
-          <w:sz w:val="16"/>
-          <w:szCs w:val="16"/>
-          <w:u w:val="single"/>
-        </w:rPr>
-        <w:t>Owner</w:t>
-      </w:r>
-      <w:proofErr w:type="spellEnd"/>
-      <w:r>
-        <w:rPr>
-          <w:rFonts w:ascii="Arial" w:hAnsi="Arial" w:cs="Arial"/>
-          <w:sz w:val="16"/>
-          <w:szCs w:val="16"/>
-        </w:rPr>
-        <w:t>: Luca</w:t>
-      </w:r>
-    </w:p>
-    <w:p>
-      <w:pPr>
-        <w:pStyle w:val="Paragrafoelenco"/>
-        <w:numPr>
-          <w:ilvl w:val="0"/>
-          <w:numId w:val="5"/>
-        </w:numPr>
-        <w:rPr>
-          <w:rFonts w:ascii="Arial" w:hAnsi="Arial" w:cs="Arial"/>
-          <w:sz w:val="16"/>
-          <w:szCs w:val="16"/>
-        </w:rPr>
-      </w:pPr>
-      <w:r>
-        <w:rPr>
-          <w:rFonts w:ascii="Arial" w:hAnsi="Arial" w:cs="Arial"/>
-          <w:b/>
-          <w:color w:val="FF0000"/>
-        </w:rPr>
         <w:t xml:space="preserve">NUOVO EVENTO RESPONSIVE </w:t>
       </w:r>
       <w:r>
@@ -533,25 +332,15 @@
           <w:sz w:val="16"/>
           <w:szCs w:val="16"/>
         </w:rPr>
-        <w:t xml:space="preserve">e </w:t>
-      </w:r>
-      <w:proofErr w:type="spellStart"/>
-      <w:r>
-        <w:rPr>
-          <w:rFonts w:ascii="Arial" w:hAnsi="Arial" w:cs="Arial"/>
-          <w:sz w:val="16"/>
-          <w:szCs w:val="16"/>
-        </w:rPr>
-        <w:t>viasualizzo</w:t>
-      </w:r>
-      <w:proofErr w:type="spellEnd"/>
-      <w:r>
-        <w:rPr>
-          <w:rFonts w:ascii="Arial" w:hAnsi="Arial" w:cs="Arial"/>
-          <w:sz w:val="16"/>
-          <w:szCs w:val="16"/>
-        </w:rPr>
-        <w:t xml:space="preserve"> un </w:t>
+        <w:t>e vi</w:t>
+      </w:r>
+      <w:r>
+        <w:rPr>
+          <w:rFonts w:ascii="Arial" w:hAnsi="Arial" w:cs="Arial"/>
+          <w:sz w:val="16"/>
+          <w:szCs w:val="16"/>
+        </w:rPr>
+        <w:t xml:space="preserve">sualizzo un </w:t>
       </w:r>
       <w:proofErr w:type="spellStart"/>
       <w:r>
@@ -1851,7 +1640,6 @@
           <w:sz w:val="16"/>
           <w:szCs w:val="16"/>
         </w:rPr>
-        <w:lastRenderedPageBreak/>
         <w:t>hamburger-button</w:t>
       </w:r>
       <w:r>
@@ -1968,6 +1756,7 @@
           <w:sz w:val="16"/>
           <w:szCs w:val="16"/>
         </w:rPr>
+        <w:lastRenderedPageBreak/>
         <w:br/>
       </w:r>
     </w:p>
@@ -2528,14 +2317,254 @@
     <w:p>
       <w:pPr>
         <w:pStyle w:val="Paragrafoelenco"/>
-      </w:pPr>
-      <w:r>
+        <w:numPr>
+          <w:ilvl w:val="0"/>
+          <w:numId w:val="5"/>
+        </w:numPr>
+        <w:rPr>
+          <w:rFonts w:ascii="Arial" w:hAnsi="Arial" w:cs="Arial"/>
+          <w:sz w:val="16"/>
+          <w:szCs w:val="16"/>
+        </w:rPr>
+      </w:pPr>
+      <w:r>
+        <w:rPr>
+          <w:rFonts w:ascii="Arial" w:hAnsi="Arial" w:cs="Arial"/>
+          <w:b/>
+        </w:rPr>
+        <w:t>Esperienza PWA</w:t>
+      </w:r>
+      <w:r>
+        <w:rPr>
+          <w:rFonts w:ascii="Arial" w:hAnsi="Arial" w:cs="Arial"/>
+          <w:b/>
+        </w:rPr>
+        <w:br/>
+      </w:r>
+      <w:r>
+        <w:rPr>
+          <w:rFonts w:ascii="Arial" w:hAnsi="Arial" w:cs="Arial"/>
+          <w:sz w:val="16"/>
+          <w:szCs w:val="16"/>
+          <w:u w:val="single"/>
+        </w:rPr>
+        <w:t>Titolo</w:t>
+      </w:r>
+      <w:r>
+        <w:rPr>
+          <w:rFonts w:ascii="Arial" w:hAnsi="Arial" w:cs="Arial"/>
+          <w:sz w:val="16"/>
+          <w:szCs w:val="16"/>
+        </w:rPr>
+        <w:t xml:space="preserve">: Come </w:t>
+      </w:r>
+      <w:r>
+        <w:rPr>
+          <w:rFonts w:ascii="Arial" w:hAnsi="Arial" w:cs="Arial"/>
+          <w:sz w:val="16"/>
+          <w:szCs w:val="16"/>
+        </w:rPr>
+        <w:t>sviluppatore</w:t>
+      </w:r>
+      <w:r>
+        <w:rPr>
+          <w:rFonts w:ascii="Arial" w:hAnsi="Arial" w:cs="Arial"/>
+          <w:sz w:val="16"/>
+          <w:szCs w:val="16"/>
+        </w:rPr>
+        <w:t xml:space="preserve">, voglio </w:t>
+      </w:r>
+      <w:r>
+        <w:rPr>
+          <w:rFonts w:ascii="Arial" w:hAnsi="Arial" w:cs="Arial"/>
+          <w:sz w:val="16"/>
+          <w:szCs w:val="16"/>
+        </w:rPr>
+        <w:t>fornire all’utente un’esperienza simile a quella dell’utilizzo di una app</w:t>
+      </w:r>
+      <w:r>
+        <w:rPr>
+          <w:rFonts w:ascii="Arial" w:hAnsi="Arial" w:cs="Arial"/>
+          <w:sz w:val="16"/>
+          <w:szCs w:val="16"/>
+        </w:rPr>
+        <w:t>.</w:t>
+      </w:r>
+    </w:p>
+    <w:p>
+      <w:pPr>
+        <w:pStyle w:val="Paragrafoelenco"/>
+        <w:rPr>
+          <w:rFonts w:ascii="Arial" w:hAnsi="Arial" w:cs="Arial"/>
+          <w:sz w:val="16"/>
+          <w:szCs w:val="16"/>
+        </w:rPr>
+      </w:pPr>
+      <w:r>
+        <w:rPr>
+          <w:rFonts w:ascii="Arial" w:hAnsi="Arial" w:cs="Arial"/>
+          <w:sz w:val="16"/>
+          <w:szCs w:val="16"/>
+          <w:u w:val="single"/>
+        </w:rPr>
+        <w:t>Dimostrazione</w:t>
+      </w:r>
+      <w:r>
+        <w:rPr>
+          <w:rFonts w:ascii="Arial" w:hAnsi="Arial" w:cs="Arial"/>
+          <w:sz w:val="16"/>
+          <w:szCs w:val="16"/>
+        </w:rPr>
+        <w:t xml:space="preserve">: </w:t>
+      </w:r>
+      <w:r>
+        <w:rPr>
+          <w:rFonts w:ascii="Arial" w:hAnsi="Arial" w:cs="Arial"/>
+          <w:sz w:val="16"/>
+          <w:szCs w:val="16"/>
+        </w:rPr>
+        <w:t>facendo aggiungi ad home l’utente può usare il sito come se fosse un’</w:t>
+      </w:r>
+      <w:proofErr w:type="spellStart"/>
+      <w:r>
+        <w:rPr>
+          <w:rFonts w:ascii="Arial" w:hAnsi="Arial" w:cs="Arial"/>
+          <w:sz w:val="16"/>
+          <w:szCs w:val="16"/>
+        </w:rPr>
+        <w:t>app</w:t>
+      </w:r>
+      <w:proofErr w:type="spellEnd"/>
+      <w:r>
+        <w:rPr>
+          <w:rFonts w:ascii="Arial" w:hAnsi="Arial" w:cs="Arial"/>
+          <w:sz w:val="16"/>
+          <w:szCs w:val="16"/>
+        </w:rPr>
+        <w:t xml:space="preserve"> (</w:t>
+      </w:r>
+      <w:proofErr w:type="spellStart"/>
+      <w:r>
+        <w:rPr>
+          <w:rFonts w:ascii="Arial" w:hAnsi="Arial" w:cs="Arial"/>
+          <w:sz w:val="16"/>
+          <w:szCs w:val="16"/>
+        </w:rPr>
+        <w:t>caching</w:t>
+      </w:r>
+      <w:proofErr w:type="spellEnd"/>
+      <w:r>
+        <w:rPr>
+          <w:rFonts w:ascii="Arial" w:hAnsi="Arial" w:cs="Arial"/>
+          <w:sz w:val="16"/>
+          <w:szCs w:val="16"/>
+        </w:rPr>
+        <w:t xml:space="preserve">, assenza della barra degli indirizzi, </w:t>
+      </w:r>
+      <w:proofErr w:type="spellStart"/>
+      <w:r>
+        <w:rPr>
+          <w:rFonts w:ascii="Arial" w:hAnsi="Arial" w:cs="Arial"/>
+          <w:sz w:val="16"/>
+          <w:szCs w:val="16"/>
+        </w:rPr>
+        <w:t>spashscreen</w:t>
+      </w:r>
+      <w:proofErr w:type="spellEnd"/>
+      <w:r>
+        <w:rPr>
+          <w:rFonts w:ascii="Arial" w:hAnsi="Arial" w:cs="Arial"/>
+          <w:sz w:val="16"/>
+          <w:szCs w:val="16"/>
+        </w:rPr>
+        <w:t>)</w:t>
+      </w:r>
+    </w:p>
+    <w:p>
+      <w:pPr>
+        <w:pStyle w:val="Paragrafoelenco"/>
+        <w:rPr>
+          <w:rFonts w:ascii="Arial" w:hAnsi="Arial" w:cs="Arial"/>
+          <w:sz w:val="16"/>
+          <w:szCs w:val="16"/>
+        </w:rPr>
+      </w:pPr>
+      <w:r>
+        <w:rPr>
+          <w:rFonts w:ascii="Arial" w:hAnsi="Arial" w:cs="Arial"/>
+          <w:sz w:val="16"/>
+          <w:szCs w:val="16"/>
+          <w:u w:val="single"/>
+        </w:rPr>
+        <w:t>Punti</w:t>
+      </w:r>
+      <w:r>
+        <w:rPr>
+          <w:rFonts w:ascii="Arial" w:hAnsi="Arial" w:cs="Arial"/>
+          <w:sz w:val="16"/>
+          <w:szCs w:val="16"/>
+        </w:rPr>
+        <w:t>: 4</w:t>
+      </w:r>
+    </w:p>
+    <w:p>
+      <w:pPr>
+        <w:pStyle w:val="Paragrafoelenco"/>
         <w:rPr>
           <w:rFonts w:ascii="Arial" w:hAnsi="Arial" w:cs="Arial"/>
           <w:b/>
           <w:caps/>
         </w:rPr>
+      </w:pPr>
+      <w:proofErr w:type="spellStart"/>
+      <w:r>
+        <w:rPr>
+          <w:rFonts w:ascii="Arial" w:hAnsi="Arial" w:cs="Arial"/>
+          <w:sz w:val="16"/>
+          <w:szCs w:val="16"/>
+          <w:u w:val="single"/>
+        </w:rPr>
+        <w:t>Owner</w:t>
+      </w:r>
+      <w:proofErr w:type="spellEnd"/>
+      <w:r>
+        <w:rPr>
+          <w:rFonts w:ascii="Arial" w:hAnsi="Arial" w:cs="Arial"/>
+          <w:sz w:val="16"/>
+          <w:szCs w:val="16"/>
+        </w:rPr>
+        <w:t>: Luca</w:t>
+      </w:r>
+    </w:p>
+    <w:p>
+      <w:pPr>
+        <w:pStyle w:val="Paragrafoelenco"/>
+        <w:rPr>
+          <w:rFonts w:ascii="Arial" w:hAnsi="Arial" w:cs="Arial"/>
+          <w:b/>
+          <w:caps/>
+        </w:rPr>
+      </w:pPr>
+    </w:p>
+    <w:p>
+      <w:pPr>
+        <w:pStyle w:val="Paragrafoelenco"/>
+      </w:pPr>
+      <w:r>
+        <w:rPr>
+          <w:rFonts w:ascii="Arial" w:hAnsi="Arial" w:cs="Arial"/>
+          <w:b/>
+          <w:caps/>
+        </w:rPr>
         <w:t>ricerca nuovi eventi</w:t>
+      </w:r>
+      <w:r>
+        <w:rPr>
+          <w:rFonts w:ascii="Arial" w:hAnsi="Arial" w:cs="Arial"/>
+          <w:b/>
+          <w:caps/>
+        </w:rPr>
+        <w:br/>
       </w:r>
       <w:r>
         <w:rPr>

</xml_diff>

<commit_message>
US: pagina di servizio NON passata
</commit_message>
<xml_diff>
--- a/ListaStorie.docx
+++ b/ListaStorie.docx
@@ -5,19 +5,6 @@
     <w:p>
       <w:pPr>
         <w:pStyle w:val="Paragrafoelenco"/>
-        <w:spacing w:line="240" w:lineRule="auto"/>
-        <w:rPr>
-          <w:rFonts w:ascii="Arial" w:hAnsi="Arial" w:cs="Arial"/>
-          <w:b/>
-          <w:caps/>
-          <w:sz w:val="16"/>
-          <w:szCs w:val="16"/>
-        </w:rPr>
-      </w:pPr>
-    </w:p>
-    <w:p>
-      <w:pPr>
-        <w:pStyle w:val="Paragrafoelenco"/>
         <w:pBdr>
           <w:bottom w:val="single" w:sz="12" w:space="1" w:color="auto"/>
         </w:pBdr>
@@ -79,7 +66,7 @@
           <w:sz w:val="16"/>
           <w:szCs w:val="16"/>
         </w:rPr>
-        <w:t>: come utente, voglio eliminare un evento da me organizzato dalla lista per imprevisti.</w:t>
+        <w:t>: come utente, voglio eliminare un evento da me organizzato per imprevisti.</w:t>
       </w:r>
     </w:p>
     <w:p>
@@ -106,7 +93,7 @@
           <w:sz w:val="16"/>
           <w:szCs w:val="16"/>
         </w:rPr>
-        <w:t>: dopo l’autenticazione iniziale, l’utente accede a</w:t>
+        <w:t>: l’utente accede a</w:t>
       </w:r>
       <w:r>
         <w:rPr>
@@ -323,7 +310,7 @@
           <w:sz w:val="16"/>
           <w:szCs w:val="16"/>
         </w:rPr>
-        <w:t>: dopo l’autenticazione iniziale, l’utente accede a</w:t>
+        <w:t>: l’utente accede a</w:t>
       </w:r>
       <w:r>
         <w:rPr>
@@ -758,7 +745,36 @@
           <w:caps/>
           <w:color w:val="FF0000"/>
         </w:rPr>
-        <w:t>PAGINA DI SERVIZIO</w:t>
+        <w:t xml:space="preserve">PAGINA </w:t>
+      </w:r>
+      <w:proofErr w:type="spellStart"/>
+      <w:r>
+        <w:rPr>
+          <w:rFonts w:ascii="Arial" w:hAnsi="Arial" w:cs="Arial"/>
+          <w:b/>
+          <w:caps/>
+          <w:color w:val="FF0000"/>
+        </w:rPr>
+        <w:t>DI</w:t>
+      </w:r>
+      <w:proofErr w:type="spellEnd"/>
+      <w:r>
+        <w:rPr>
+          <w:rFonts w:ascii="Arial" w:hAnsi="Arial" w:cs="Arial"/>
+          <w:b/>
+          <w:caps/>
+          <w:color w:val="FF0000"/>
+        </w:rPr>
+        <w:t xml:space="preserve"> SERVIZIO</w:t>
+      </w:r>
+      <w:r>
+        <w:rPr>
+          <w:rFonts w:ascii="Arial" w:hAnsi="Arial" w:cs="Arial"/>
+          <w:b/>
+          <w:caps/>
+          <w:color w:val="FF0000"/>
+        </w:rPr>
+        <w:t xml:space="preserve"> [ FIX ]</w:t>
       </w:r>
       <w:r>
         <w:rPr>
@@ -999,6 +1015,32 @@
           <w:sz w:val="16"/>
           <w:szCs w:val="16"/>
         </w:rPr>
+        <w:t xml:space="preserve"> per rendere l’utilizzo </w:t>
+      </w:r>
+      <w:proofErr w:type="spellStart"/>
+      <w:r>
+        <w:rPr>
+          <w:rFonts w:ascii="Arial" w:hAnsi="Arial" w:cs="Arial"/>
+          <w:sz w:val="16"/>
+          <w:szCs w:val="16"/>
+        </w:rPr>
+        <w:t>piu</w:t>
+      </w:r>
+      <w:proofErr w:type="spellEnd"/>
+      <w:r>
+        <w:rPr>
+          <w:rFonts w:ascii="Arial" w:hAnsi="Arial" w:cs="Arial"/>
+          <w:sz w:val="16"/>
+          <w:szCs w:val="16"/>
+        </w:rPr>
+        <w:t xml:space="preserve"> semplice</w:t>
+      </w:r>
+      <w:r>
+        <w:rPr>
+          <w:rFonts w:ascii="Arial" w:hAnsi="Arial" w:cs="Arial"/>
+          <w:sz w:val="16"/>
+          <w:szCs w:val="16"/>
+        </w:rPr>
         <w:t>.</w:t>
       </w:r>
       <w:r>
@@ -1067,6 +1109,38 @@
           <w:sz w:val="16"/>
           <w:szCs w:val="16"/>
         </w:rPr>
+        <w:t xml:space="preserve"> visualizza gli eventi a cui parteciperà secondo un ordine cronologico</w:t>
+      </w:r>
+      <w:r>
+        <w:rPr>
+          <w:rFonts w:ascii="Arial" w:hAnsi="Arial" w:cs="Arial"/>
+          <w:sz w:val="16"/>
+          <w:szCs w:val="16"/>
+        </w:rPr>
+        <w:t>. Ogni evento verrà visualizzato sottoforma di “card”. Sugli eventi verranno visualizzati dei pulsanti</w:t>
+      </w:r>
+      <w:r>
+        <w:rPr>
+          <w:rFonts w:ascii="Arial" w:hAnsi="Arial" w:cs="Arial"/>
+          <w:sz w:val="16"/>
+          <w:szCs w:val="16"/>
+        </w:rPr>
+        <w:t>:</w:t>
+      </w:r>
+      <w:r>
+        <w:rPr>
+          <w:rFonts w:ascii="Arial" w:hAnsi="Arial" w:cs="Arial"/>
+          <w:sz w:val="16"/>
+          <w:szCs w:val="16"/>
+        </w:rPr>
+        <w:br/>
+      </w:r>
+      <w:r>
+        <w:rPr>
+          <w:rFonts w:ascii="Arial" w:hAnsi="Arial" w:cs="Arial"/>
+          <w:sz w:val="16"/>
+          <w:szCs w:val="16"/>
+        </w:rPr>
         <w:t xml:space="preserve"> </w:t>
       </w:r>
       <w:r>
@@ -1075,15 +1149,31 @@
           <w:sz w:val="16"/>
           <w:szCs w:val="16"/>
         </w:rPr>
-        <w:t>e visualizza gli eventi a cui parteciperà secondo un ordine cronologico</w:t>
-      </w:r>
-      <w:r>
-        <w:rPr>
-          <w:rFonts w:ascii="Arial" w:hAnsi="Arial" w:cs="Arial"/>
-          <w:sz w:val="16"/>
-          <w:szCs w:val="16"/>
-        </w:rPr>
-        <w:t>. Ogni evento verrà visualizzato sottoforma di “card”. Sugli eventi di cui l’utente è l’</w:t>
+        <w:tab/>
+      </w:r>
+      <w:r>
+        <w:rPr>
+          <w:rFonts w:ascii="Arial" w:hAnsi="Arial" w:cs="Arial"/>
+          <w:sz w:val="16"/>
+          <w:szCs w:val="16"/>
+        </w:rPr>
+        <w:t>“modifica” (per modificare</w:t>
+      </w:r>
+      <w:r>
+        <w:rPr>
+          <w:rFonts w:ascii="Arial" w:hAnsi="Arial" w:cs="Arial"/>
+          <w:sz w:val="16"/>
+          <w:szCs w:val="16"/>
+        </w:rPr>
+        <w:t xml:space="preserve"> l’evento </w:t>
+      </w:r>
+      <w:r>
+        <w:rPr>
+          <w:rFonts w:ascii="Arial" w:hAnsi="Arial" w:cs="Arial"/>
+          <w:sz w:val="16"/>
+          <w:szCs w:val="16"/>
+        </w:rPr>
+        <w:t xml:space="preserve">solo se </w:t>
       </w:r>
       <w:proofErr w:type="spellStart"/>
       <w:r>
@@ -1101,8 +1191,153 @@
           <w:sz w:val="16"/>
           <w:szCs w:val="16"/>
         </w:rPr>
-        <w:t xml:space="preserve"> verranno visualizzati dei pulsanti “modifica” (per modificare l’evento che ha organizzato) e “cancella” (per cancellare l’evento che ha organizzato). Sul lato destro della pagina saranno presenti due pulsanti, uno per aprire il calendario dedicato al filtraggio degli eventi per data, uno per aggiungere un nuovo evento. Nell’intestazione della pagina sarà presente un </w:t>
-      </w:r>
+        <w:t>) ,</w:t>
+      </w:r>
+    </w:p>
+    <w:p>
+      <w:pPr>
+        <w:pStyle w:val="Paragrafoelenco"/>
+        <w:ind w:firstLine="696"/>
+        <w:rPr>
+          <w:rFonts w:ascii="Arial" w:hAnsi="Arial" w:cs="Arial"/>
+          <w:sz w:val="16"/>
+          <w:szCs w:val="16"/>
+        </w:rPr>
+      </w:pPr>
+      <w:r>
+        <w:rPr>
+          <w:rFonts w:ascii="Arial" w:hAnsi="Arial" w:cs="Arial"/>
+          <w:sz w:val="16"/>
+          <w:szCs w:val="16"/>
+        </w:rPr>
+        <w:t>“cancella” (per cancella</w:t>
+      </w:r>
+      <w:r>
+        <w:rPr>
+          <w:rFonts w:ascii="Arial" w:hAnsi="Arial" w:cs="Arial"/>
+          <w:sz w:val="16"/>
+          <w:szCs w:val="16"/>
+        </w:rPr>
+        <w:t xml:space="preserve">re l’evento </w:t>
+      </w:r>
+      <w:r>
+        <w:rPr>
+          <w:rFonts w:ascii="Arial" w:hAnsi="Arial" w:cs="Arial"/>
+          <w:sz w:val="16"/>
+          <w:szCs w:val="16"/>
+        </w:rPr>
+        <w:t xml:space="preserve">solo se </w:t>
+      </w:r>
+      <w:proofErr w:type="spellStart"/>
+      <w:r>
+        <w:rPr>
+          <w:rFonts w:ascii="Arial" w:hAnsi="Arial" w:cs="Arial"/>
+          <w:sz w:val="16"/>
+          <w:szCs w:val="16"/>
+        </w:rPr>
+        <w:t>owner</w:t>
+      </w:r>
+      <w:proofErr w:type="spellEnd"/>
+      <w:r>
+        <w:rPr>
+          <w:rFonts w:ascii="Arial" w:hAnsi="Arial" w:cs="Arial"/>
+          <w:sz w:val="16"/>
+          <w:szCs w:val="16"/>
+        </w:rPr>
+        <w:t>),</w:t>
+      </w:r>
+    </w:p>
+    <w:p>
+      <w:pPr>
+        <w:pStyle w:val="Paragrafoelenco"/>
+        <w:ind w:firstLine="696"/>
+        <w:rPr>
+          <w:rFonts w:ascii="Arial" w:hAnsi="Arial" w:cs="Arial"/>
+          <w:sz w:val="16"/>
+          <w:szCs w:val="16"/>
+          <w:u w:val="single"/>
+        </w:rPr>
+      </w:pPr>
+      <w:r>
+        <w:rPr>
+          <w:rFonts w:ascii="Arial" w:hAnsi="Arial" w:cs="Arial"/>
+          <w:sz w:val="16"/>
+          <w:szCs w:val="16"/>
+        </w:rPr>
+        <w:t>“segnalibro” (per segnalare la partecipazione all’evento).</w:t>
+      </w:r>
+    </w:p>
+    <w:p>
+      <w:pPr>
+        <w:pStyle w:val="Paragrafoelenco"/>
+        <w:rPr>
+          <w:rFonts w:ascii="Arial" w:hAnsi="Arial" w:cs="Arial"/>
+          <w:sz w:val="16"/>
+          <w:szCs w:val="16"/>
+        </w:rPr>
+      </w:pPr>
+      <w:r>
+        <w:rPr>
+          <w:rFonts w:ascii="Arial" w:hAnsi="Arial" w:cs="Arial"/>
+          <w:sz w:val="16"/>
+          <w:szCs w:val="16"/>
+        </w:rPr>
+        <w:t xml:space="preserve">Sul lato destro della pagina saranno presenti due pulsanti, uno per aprire il calendario dedicato al filtraggio degli eventi per data, uno per aggiungere un nuovo evento. </w:t>
+      </w:r>
+    </w:p>
+    <w:p>
+      <w:pPr>
+        <w:pStyle w:val="Paragrafoelenco"/>
+        <w:rPr>
+          <w:rFonts w:ascii="Arial" w:hAnsi="Arial" w:cs="Arial"/>
+          <w:sz w:val="16"/>
+          <w:szCs w:val="16"/>
+        </w:rPr>
+      </w:pPr>
+      <w:r>
+        <w:rPr>
+          <w:rFonts w:ascii="Arial" w:hAnsi="Arial" w:cs="Arial"/>
+          <w:sz w:val="16"/>
+          <w:szCs w:val="16"/>
+        </w:rPr>
+        <w:t xml:space="preserve">Nell’intestazione della pagina sarà presente </w:t>
+      </w:r>
+      <w:r>
+        <w:rPr>
+          <w:rFonts w:ascii="Arial" w:hAnsi="Arial" w:cs="Arial"/>
+          <w:sz w:val="16"/>
+          <w:szCs w:val="16"/>
+        </w:rPr>
+        <w:t>in ogni sezione dell’applicazione e contiene:</w:t>
+      </w:r>
+      <w:r>
+        <w:rPr>
+          <w:rFonts w:ascii="Arial" w:hAnsi="Arial" w:cs="Arial"/>
+          <w:sz w:val="16"/>
+          <w:szCs w:val="16"/>
+        </w:rPr>
+        <w:t xml:space="preserve"> </w:t>
+      </w:r>
+    </w:p>
+    <w:p>
+      <w:pPr>
+        <w:pStyle w:val="Paragrafoelenco"/>
+        <w:ind w:firstLine="696"/>
+        <w:rPr>
+          <w:rFonts w:ascii="Arial" w:hAnsi="Arial" w:cs="Arial"/>
+          <w:sz w:val="16"/>
+          <w:szCs w:val="16"/>
+        </w:rPr>
+      </w:pPr>
+      <w:r>
+        <w:rPr>
+          <w:rFonts w:ascii="Arial" w:hAnsi="Arial" w:cs="Arial"/>
+          <w:sz w:val="16"/>
+          <w:szCs w:val="16"/>
+        </w:rPr>
+        <w:t>“</w:t>
+      </w:r>
+      <w:proofErr w:type="spellStart"/>
       <w:r>
         <w:rPr>
           <w:rFonts w:ascii="Arial" w:hAnsi="Arial" w:cs="Arial"/>
@@ -1111,13 +1346,84 @@
         </w:rPr>
         <w:t>hamburger-button</w:t>
       </w:r>
-      <w:r>
-        <w:rPr>
-          <w:rFonts w:ascii="Arial" w:hAnsi="Arial" w:cs="Arial"/>
-          <w:sz w:val="16"/>
-          <w:szCs w:val="16"/>
-        </w:rPr>
-        <w:t xml:space="preserve"> che consente la navigazione tra le varie sezioni dell’applicazione. </w:t>
+      <w:proofErr w:type="spellEnd"/>
+      <w:r>
+        <w:rPr>
+          <w:rFonts w:ascii="Arial" w:hAnsi="Arial" w:cs="Arial"/>
+          <w:sz w:val="16"/>
+          <w:szCs w:val="16"/>
+        </w:rPr>
+        <w:t>”</w:t>
+      </w:r>
+      <w:r>
+        <w:rPr>
+          <w:rFonts w:ascii="Arial" w:hAnsi="Arial" w:cs="Arial"/>
+          <w:sz w:val="16"/>
+          <w:szCs w:val="16"/>
+        </w:rPr>
+        <w:t xml:space="preserve"> </w:t>
+      </w:r>
+      <w:r>
+        <w:rPr>
+          <w:rFonts w:ascii="Arial" w:hAnsi="Arial" w:cs="Arial"/>
+          <w:sz w:val="16"/>
+          <w:szCs w:val="16"/>
+        </w:rPr>
+        <w:t>(per</w:t>
+      </w:r>
+      <w:r>
+        <w:rPr>
+          <w:rFonts w:ascii="Arial" w:hAnsi="Arial" w:cs="Arial"/>
+          <w:sz w:val="16"/>
+          <w:szCs w:val="16"/>
+        </w:rPr>
+        <w:t xml:space="preserve"> la navigazione tra le v</w:t>
+      </w:r>
+      <w:r>
+        <w:rPr>
+          <w:rFonts w:ascii="Arial" w:hAnsi="Arial" w:cs="Arial"/>
+          <w:sz w:val="16"/>
+          <w:szCs w:val="16"/>
+        </w:rPr>
+        <w:t>arie sezioni dell’applicazione),</w:t>
+      </w:r>
+    </w:p>
+    <w:p>
+      <w:pPr>
+        <w:pStyle w:val="Paragrafoelenco"/>
+        <w:ind w:firstLine="696"/>
+        <w:rPr>
+          <w:rFonts w:ascii="Arial" w:hAnsi="Arial" w:cs="Arial"/>
+          <w:sz w:val="16"/>
+          <w:szCs w:val="16"/>
+        </w:rPr>
+      </w:pPr>
+      <w:r>
+        <w:rPr>
+          <w:rFonts w:ascii="Arial" w:hAnsi="Arial" w:cs="Arial"/>
+          <w:sz w:val="16"/>
+          <w:szCs w:val="16"/>
+        </w:rPr>
+        <w:t>“logo” (per tornare alla home da qualsiasi sezione),</w:t>
+      </w:r>
+    </w:p>
+    <w:p>
+      <w:pPr>
+        <w:pStyle w:val="Paragrafoelenco"/>
+        <w:ind w:firstLine="696"/>
+        <w:rPr>
+          <w:rFonts w:ascii="Arial" w:hAnsi="Arial" w:cs="Arial"/>
+          <w:sz w:val="16"/>
+          <w:szCs w:val="16"/>
+        </w:rPr>
+      </w:pPr>
+      <w:r>
+        <w:rPr>
+          <w:rFonts w:ascii="Arial" w:hAnsi="Arial" w:cs="Arial"/>
+          <w:sz w:val="16"/>
+          <w:szCs w:val="16"/>
+        </w:rPr>
+        <w:t xml:space="preserve">“notifiche” (per segnalare la presenza di nuovi eventi – non ancora implementata). </w:t>
       </w:r>
       <w:r>
         <w:rPr>
@@ -1493,6 +1799,7 @@
           <w:b/>
           <w:color w:val="FF0000"/>
         </w:rPr>
+        <w:lastRenderedPageBreak/>
         <w:t>FILTRARE EVENTI [ CLOSED ]</w:t>
       </w:r>
       <w:r>
@@ -1592,7 +1899,6 @@
           <w:szCs w:val="16"/>
           <w:u w:val="single"/>
         </w:rPr>
-        <w:lastRenderedPageBreak/>
         <w:t>Owner</w:t>
       </w:r>
       <w:proofErr w:type="spellEnd"/>
@@ -3104,6 +3410,7 @@
           <w:sz w:val="16"/>
           <w:szCs w:val="16"/>
         </w:rPr>
+        <w:lastRenderedPageBreak/>
         <w:t>Descrizione.</w:t>
       </w:r>
     </w:p>

</xml_diff>